<commit_message>
Änderungen angenommen und PDFs generiert
</commit_message>
<xml_diff>
--- a/2_Basismodule/B4/Download_Übersicht_B4.docx
+++ b/2_Basismodule/B4/Download_Übersicht_B4.docx
@@ -194,11 +194,6 @@
               <w:rPr>
                 <w:rFonts w:cstheme="minorHAnsi"/>
               </w:rPr>
-              <w:pPrChange w:id="0" w:author="Malambré, Julia | Wissensfabrik" w:date="2022-12-12T11:51:00Z">
-                <w:pPr>
-                  <w:cnfStyle w:val="000000100000" w:firstRow="0" w:lastRow="0" w:firstColumn="0" w:lastColumn="0" w:oddVBand="0" w:evenVBand="0" w:oddHBand="1" w:evenHBand="0" w:firstRowFirstColumn="0" w:firstRowLastColumn="0" w:lastRowFirstColumn="0" w:lastRowLastColumn="0"/>
-                </w:pPr>
-              </w:pPrChange>
             </w:pPr>
             <w:r>
               <w:t>Einführung für Lehrkräfte inkl. Stundenverlaufsskizzen</w:t>
@@ -667,14 +662,6 @@
     </w:sectPr>
   </w:body>
 </w:document>
-</file>
-
-<file path=word/people.xml><?xml version="1.0" encoding="utf-8"?>
-<w15:people xmlns:wpc="http://schemas.microsoft.com/office/word/2010/wordprocessingCanvas" xmlns:cx="http://schemas.microsoft.com/office/drawing/2014/chartex" xmlns:cx1="http://schemas.microsoft.com/office/drawing/2015/9/8/chartex" xmlns:cx2="http://schemas.microsoft.com/office/drawing/2015/10/21/chartex" xmlns:cx3="http://schemas.microsoft.com/office/drawing/2016/5/9/chartex" xmlns:cx4="http://schemas.microsoft.com/office/drawing/2016/5/10/chartex" xmlns:cx5="http://schemas.microsoft.com/office/drawing/2016/5/11/chartex" xmlns:cx6="http://schemas.microsoft.com/office/drawing/2016/5/12/chartex" xmlns:cx7="http://schemas.microsoft.com/office/drawing/2016/5/13/chartex" xmlns:cx8="http://schemas.microsoft.com/office/drawing/2016/5/14/chartex" xmlns:mc="http://schemas.openxmlformats.org/markup-compatibility/2006" xmlns:aink="http://schemas.microsoft.com/office/drawing/2016/ink" xmlns:am3d="http://schemas.microsoft.com/office/drawing/2017/model3d" xmlns:o="urn:schemas-microsoft-com:office:office" xmlns:oel="http://schemas.microsoft.com/office/2019/extlst" xmlns:r="http://schemas.openxmlformats.org/officeDocument/2006/relationships" xmlns:m="http://schemas.openxmlformats.org/officeDocument/2006/math" xmlns:v="urn:schemas-microsoft-com:vml" xmlns:wp14="http://schemas.microsoft.com/office/word/2010/wordprocessingDrawing" xmlns:wp="http://schemas.openxmlformats.org/drawingml/2006/wordprocessingDrawing" xmlns:w10="urn:schemas-microsoft-com:office:word" xmlns:w="http://schemas.openxmlformats.org/wordprocessingml/2006/main" xmlns:w14="http://schemas.microsoft.com/office/word/2010/wordml" xmlns:w15="http://schemas.microsoft.com/office/word/2012/wordml" xmlns:w16cex="http://schemas.microsoft.com/office/word/2018/wordml/cex" xmlns:w16cid="http://schemas.microsoft.com/office/word/2016/wordml/cid" xmlns:w16="http://schemas.microsoft.com/office/word/2018/wordml" xmlns:w16sdtdh="http://schemas.microsoft.com/office/word/2020/wordml/sdtdatahash" xmlns:w16se="http://schemas.microsoft.com/office/word/2015/wordml/symex" xmlns:wpg="http://schemas.microsoft.com/office/word/2010/wordprocessingGroup" xmlns:wpi="http://schemas.microsoft.com/office/word/2010/wordprocessingInk" xmlns:wne="http://schemas.microsoft.com/office/word/2006/wordml" xmlns:wps="http://schemas.microsoft.com/office/word/2010/wordprocessingShape" mc:Ignorable="w14 w15 w16se w16cid w16 w16cex w16sdtdh wp14">
-  <w15:person w15:author="Malambré, Julia | Wissensfabrik">
-    <w15:presenceInfo w15:providerId="AD" w15:userId="S::Julia.Malambre@wissensfabrik.de::d294621f-9b82-49bc-8b6c-776d6cf9ddf6"/>
-  </w15:person>
-</w15:people>
 </file>
 
 <file path=word/styles.xml><?xml version="1.0" encoding="utf-8"?>
@@ -1072,7 +1059,7 @@
     <w:lsdException w:name="Unresolved Mention" w:semiHidden="1" w:unhideWhenUsed="1"/>
     <w:lsdException w:name="Smart Link" w:semiHidden="1" w:unhideWhenUsed="1"/>
   </w:latentStyles>
-  <w:style w:type="paragraph" w:default="1" w:styleId="Standard">
+  <w:style w:type="paragraph" w:default="1" w:styleId="Normal">
     <w:name w:val="Normal"/>
     <w:aliases w:val="WF-Standard"/>
     <w:qFormat/>
@@ -1087,13 +1074,13 @@
       <w:lang w:eastAsia="de-DE"/>
     </w:rPr>
   </w:style>
-  <w:style w:type="character" w:default="1" w:styleId="Absatz-Standardschriftart">
+  <w:style w:type="character" w:default="1" w:styleId="DefaultParagraphFont">
     <w:name w:val="Default Paragraph Font"/>
     <w:uiPriority w:val="1"/>
     <w:semiHidden/>
     <w:unhideWhenUsed/>
   </w:style>
-  <w:style w:type="table" w:default="1" w:styleId="NormaleTabelle">
+  <w:style w:type="table" w:default="1" w:styleId="TableNormal">
     <w:name w:val="Normal Table"/>
     <w:uiPriority w:val="99"/>
     <w:semiHidden/>
@@ -1108,7 +1095,7 @@
       </w:tblCellMar>
     </w:tblPr>
   </w:style>
-  <w:style w:type="numbering" w:default="1" w:styleId="KeineListe">
+  <w:style w:type="numbering" w:default="1" w:styleId="NoList">
     <w:name w:val="No List"/>
     <w:uiPriority w:val="99"/>
     <w:semiHidden/>
@@ -1116,7 +1103,7 @@
   </w:style>
   <w:style w:type="table" w:customStyle="1" w:styleId="Arbeitsmaterialien">
     <w:name w:val="Arbeitsmaterialien"/>
-    <w:basedOn w:val="NormaleTabelle"/>
+    <w:basedOn w:val="TableNormal"/>
     <w:uiPriority w:val="99"/>
     <w:rsid w:val="007021C7"/>
     <w:pPr>
@@ -1169,7 +1156,7 @@
       </w:tcPr>
     </w:tblStylePr>
   </w:style>
-  <w:style w:type="paragraph" w:styleId="berarbeitung">
+  <w:style w:type="paragraph" w:styleId="Revision">
     <w:name w:val="Revision"/>
     <w:hidden/>
     <w:uiPriority w:val="99"/>

</xml_diff>

<commit_message>
Gendern, Aktualisierungsdatum, QR-Code, PDF erzeugt
</commit_message>
<xml_diff>
--- a/2_Basismodule/B4/Download_Übersicht_B4.docx
+++ b/2_Basismodule/B4/Download_Übersicht_B4.docx
@@ -564,6 +564,61 @@
             </w:pPr>
             <w:r>
               <w:t>Anleitung für SketchUp in VR</w:t>
+            </w:r>
+          </w:p>
+        </w:tc>
+      </w:tr>
+      <w:tr>
+        <w:tc>
+          <w:tcPr>
+            <w:cnfStyle w:val="001000000000" w:firstRow="0" w:lastRow="0" w:firstColumn="1" w:lastColumn="0" w:oddVBand="0" w:evenVBand="0" w:oddHBand="0" w:evenHBand="0" w:firstRowFirstColumn="0" w:firstRowLastColumn="0" w:lastRowFirstColumn="0" w:lastRowLastColumn="0"/>
+            <w:tcW w:w="1129" w:type="dxa"/>
+            <w:vAlign w:val="center"/>
+          </w:tcPr>
+          <w:p>
+            <w:pPr>
+              <w:jc w:val="both"/>
+            </w:pPr>
+            <w:r>
+              <w:t xml:space="preserve">B4 </w:t>
+            </w:r>
+            <w:r>
+              <w:rPr>
+                <w:rFonts w:ascii="Segoe UI Symbol" w:hAnsi="Segoe UI Symbol" w:cs="Segoe UI Symbol"/>
+                <w:color w:val="00B050"/>
+                <w:sz w:val="32"/>
+              </w:rPr>
+              <w:t>☻</w:t>
+            </w:r>
+          </w:p>
+        </w:tc>
+        <w:tc>
+          <w:tcPr>
+            <w:tcW w:w="2977" w:type="dxa"/>
+            <w:vAlign w:val="center"/>
+          </w:tcPr>
+          <w:p>
+            <w:pPr>
+              <w:jc w:val="center"/>
+              <w:cnfStyle w:val="000000000000" w:firstRow="0" w:lastRow="0" w:firstColumn="0" w:lastColumn="0" w:oddVBand="0" w:evenVBand="0" w:oddHBand="0" w:evenHBand="0" w:firstRowFirstColumn="0" w:firstRowLastColumn="0" w:lastRowFirstColumn="0" w:lastRowLastColumn="0"/>
+            </w:pPr>
+            <w:r>
+              <w:t>Musterlösung</w:t>
+            </w:r>
+          </w:p>
+        </w:tc>
+        <w:tc>
+          <w:tcPr>
+            <w:tcW w:w="4965" w:type="dxa"/>
+            <w:vAlign w:val="center"/>
+          </w:tcPr>
+          <w:p>
+            <w:pPr>
+              <w:jc w:val="center"/>
+              <w:cnfStyle w:val="000000000000" w:firstRow="0" w:lastRow="0" w:firstColumn="0" w:lastColumn="0" w:oddVBand="0" w:evenVBand="0" w:oddHBand="0" w:evenHBand="0" w:firstRowFirstColumn="0" w:firstRowLastColumn="0" w:lastRowFirstColumn="0" w:lastRowLastColumn="0"/>
+            </w:pPr>
+            <w:r>
+              <w:t>Musterlösung</w:t>
             </w:r>
           </w:p>
         </w:tc>
@@ -1059,7 +1114,7 @@
     <w:lsdException w:name="Unresolved Mention" w:semiHidden="1" w:unhideWhenUsed="1"/>
     <w:lsdException w:name="Smart Link" w:semiHidden="1" w:unhideWhenUsed="1"/>
   </w:latentStyles>
-  <w:style w:type="paragraph" w:default="1" w:styleId="Normal">
+  <w:style w:type="paragraph" w:default="1" w:styleId="Standard">
     <w:name w:val="Normal"/>
     <w:aliases w:val="WF-Standard"/>
     <w:qFormat/>
@@ -1074,13 +1129,13 @@
       <w:lang w:eastAsia="de-DE"/>
     </w:rPr>
   </w:style>
-  <w:style w:type="character" w:default="1" w:styleId="DefaultParagraphFont">
+  <w:style w:type="character" w:default="1" w:styleId="Absatz-Standardschriftart">
     <w:name w:val="Default Paragraph Font"/>
     <w:uiPriority w:val="1"/>
     <w:semiHidden/>
     <w:unhideWhenUsed/>
   </w:style>
-  <w:style w:type="table" w:default="1" w:styleId="TableNormal">
+  <w:style w:type="table" w:default="1" w:styleId="NormaleTabelle">
     <w:name w:val="Normal Table"/>
     <w:uiPriority w:val="99"/>
     <w:semiHidden/>
@@ -1095,7 +1150,7 @@
       </w:tblCellMar>
     </w:tblPr>
   </w:style>
-  <w:style w:type="numbering" w:default="1" w:styleId="NoList">
+  <w:style w:type="numbering" w:default="1" w:styleId="KeineListe">
     <w:name w:val="No List"/>
     <w:uiPriority w:val="99"/>
     <w:semiHidden/>
@@ -1103,7 +1158,7 @@
   </w:style>
   <w:style w:type="table" w:customStyle="1" w:styleId="Arbeitsmaterialien">
     <w:name w:val="Arbeitsmaterialien"/>
-    <w:basedOn w:val="TableNormal"/>
+    <w:basedOn w:val="NormaleTabelle"/>
     <w:uiPriority w:val="99"/>
     <w:rsid w:val="007021C7"/>
     <w:pPr>
@@ -1156,7 +1211,7 @@
       </w:tcPr>
     </w:tblStylePr>
   </w:style>
-  <w:style w:type="paragraph" w:styleId="Revision">
+  <w:style w:type="paragraph" w:styleId="berarbeitung">
     <w:name w:val="Revision"/>
     <w:hidden/>
     <w:uiPriority w:val="99"/>

</xml_diff>